<commit_message>
Agregando la segunda entrevista perteneciente a la etapa de análisis
</commit_message>
<xml_diff>
--- a/Archivos trabajo integrador/Entrevista fase de análisis.docx
+++ b/Archivos trabajo integrador/Entrevista fase de análisis.docx
@@ -193,7 +193,23 @@
           <w:sz w:val="28"/>
           <w:szCs w:val="28"/>
         </w:rPr>
-        <w:t>. Y estoy de acuerdo con las estimaciones temporales, económicas y técnicas por las que quiere llevar el proyecto.</w:t>
+        <w:t>. Y estoy de acuerdo con las estimaciones</w:t>
+      </w:r>
+      <w:r>
+        <w:rPr>
+          <w:rFonts w:ascii="Arial" w:hAnsi="Arial" w:cs="Arial"/>
+          <w:sz w:val="28"/>
+          <w:szCs w:val="28"/>
+        </w:rPr>
+        <w:t xml:space="preserve"> y el estudio de viabilidad que ha realizado</w:t>
+      </w:r>
+      <w:r>
+        <w:rPr>
+          <w:rFonts w:ascii="Arial" w:hAnsi="Arial" w:cs="Arial"/>
+          <w:sz w:val="28"/>
+          <w:szCs w:val="28"/>
+        </w:rPr>
+        <w:t>.</w:t>
       </w:r>
       <w:r>
         <w:rPr>
@@ -236,25 +252,47 @@
           <w:sz w:val="28"/>
           <w:szCs w:val="28"/>
         </w:rPr>
-        <w:t>Me alegro de escuchar eso. ¿Y qué le parecieron los prototipos de la base de datos y el programa?</w:t>
-      </w:r>
-      <w:r>
-        <w:rPr>
-          <w:rFonts w:ascii="Arial" w:hAnsi="Arial" w:cs="Arial"/>
-          <w:sz w:val="28"/>
-          <w:szCs w:val="28"/>
-        </w:rPr>
-        <w:t xml:space="preserve"> ¿Piensa que requieren de alguna corrección o adicción?</w:t>
-      </w:r>
-    </w:p>
-    <w:p>
-      <w:r>
-        <w:rPr>
-          <w:rFonts w:ascii="Arial" w:hAnsi="Arial" w:cs="Arial"/>
-          <w:sz w:val="28"/>
-          <w:szCs w:val="28"/>
-        </w:rPr>
-        <w:t>Cabe aclarar que el prototipo del programa es para saber si le convence la disposición de los botones. La interfaz va a ser realizada una vez piense que esté correcta la manera de utilizar el programa.</w:t>
+        <w:t>Me alegro de escuchar eso. ¿Y qué le pareci</w:t>
+      </w:r>
+      <w:r>
+        <w:rPr>
+          <w:rFonts w:ascii="Arial" w:hAnsi="Arial" w:cs="Arial"/>
+          <w:sz w:val="28"/>
+          <w:szCs w:val="28"/>
+        </w:rPr>
+        <w:t>ó</w:t>
+      </w:r>
+      <w:r>
+        <w:rPr>
+          <w:rFonts w:ascii="Arial" w:hAnsi="Arial" w:cs="Arial"/>
+          <w:sz w:val="28"/>
+          <w:szCs w:val="28"/>
+        </w:rPr>
+        <w:t xml:space="preserve"> </w:t>
+      </w:r>
+      <w:r>
+        <w:rPr>
+          <w:rFonts w:ascii="Arial" w:hAnsi="Arial" w:cs="Arial"/>
+          <w:sz w:val="28"/>
+          <w:szCs w:val="28"/>
+        </w:rPr>
+        <w:t>el</w:t>
+      </w:r>
+      <w:r>
+        <w:rPr>
+          <w:rFonts w:ascii="Arial" w:hAnsi="Arial" w:cs="Arial"/>
+          <w:sz w:val="28"/>
+          <w:szCs w:val="28"/>
+        </w:rPr>
+        <w:t xml:space="preserve"> prototipo de la base de datos</w:t>
+      </w:r>
+      <w:r>
+        <w:rPr>
+          <w:rFonts w:ascii="Arial" w:hAnsi="Arial" w:cs="Arial"/>
+          <w:sz w:val="28"/>
+          <w:szCs w:val="28"/>
+        </w:rPr>
+        <w:t>?</w:t>
       </w:r>
     </w:p>
     <w:p>
@@ -278,6 +316,8 @@
       <w:r>
         <w:rPr>
           <w:rFonts w:ascii="Arial" w:hAnsi="Arial" w:cs="Arial"/>
+          <w:b/>
+          <w:bCs/>
           <w:sz w:val="28"/>
           <w:szCs w:val="28"/>
         </w:rPr>
@@ -289,26 +329,25 @@
           <w:sz w:val="28"/>
           <w:szCs w:val="28"/>
         </w:rPr>
-        <w:t xml:space="preserve">Entiendo. </w:t>
-      </w:r>
-      <w:r>
-        <w:rPr>
-          <w:rFonts w:ascii="Arial" w:hAnsi="Arial" w:cs="Arial"/>
-          <w:sz w:val="28"/>
-          <w:szCs w:val="28"/>
-        </w:rPr>
-        <w:t>El prototipo de la base de datos por lo que vi está correcto, cuenta con toda la información que buscamos guardar.</w:t>
-      </w:r>
-      <w:r>
-        <w:rPr>
-          <w:rFonts w:ascii="Arial" w:hAnsi="Arial" w:cs="Arial"/>
-          <w:sz w:val="28"/>
-          <w:szCs w:val="28"/>
-        </w:rPr>
-        <w:t xml:space="preserve"> Pero si hablamos del programa, el personal ha hecho pedidos de agregar algunas funciones extras a este.</w:t>
-      </w:r>
-    </w:p>
-    <w:p>
+        <w:t xml:space="preserve">El prototipo de la base de datos por lo que vi está correcto, cuenta con </w:t>
+      </w:r>
+      <w:r>
+        <w:rPr>
+          <w:rFonts w:ascii="Arial" w:hAnsi="Arial" w:cs="Arial"/>
+          <w:sz w:val="28"/>
+          <w:szCs w:val="28"/>
+        </w:rPr>
+        <w:t>casi toda la información que queremos almacenar. Es por eso que quisiera que agregara un par de campos más a la tabla de datos de alumnos y otro para la tabla de tutores. Para la de alumnos pido que agregue los campos de nacionalidad y materias adeudadas. Y para la tabla de tutores solo el campo de nacionalidad.</w:t>
+      </w:r>
+    </w:p>
+    <w:p>
+      <w:pPr>
+        <w:rPr>
+          <w:rFonts w:ascii="Arial" w:hAnsi="Arial" w:cs="Arial"/>
+          <w:sz w:val="28"/>
+          <w:szCs w:val="28"/>
+        </w:rPr>
+      </w:pPr>
       <w:r>
         <w:rPr>
           <w:rFonts w:ascii="Arial" w:hAnsi="Arial" w:cs="Arial"/>
@@ -325,6 +364,44 @@
           <w:sz w:val="28"/>
           <w:szCs w:val="28"/>
         </w:rPr>
+        <w:t xml:space="preserve"> Muy bien, no parece ser muy complicado de arreglar. ¿Y qué tal le pareció el prototipo del programa?</w:t>
+      </w:r>
+    </w:p>
+    <w:p>
+      <w:r>
+        <w:rPr>
+          <w:rFonts w:ascii="Arial" w:hAnsi="Arial" w:cs="Arial"/>
+          <w:sz w:val="28"/>
+          <w:szCs w:val="28"/>
+        </w:rPr>
+        <w:t>Quiero aclarar que la interfaz es solo un prototipo y no representa el producto final, solo quiero dar una idea de como quiero que sea el estilo final.</w:t>
+      </w:r>
+    </w:p>
+    <w:p>
+      <w:pPr>
+        <w:rPr>
+          <w:rFonts w:ascii="Arial" w:hAnsi="Arial" w:cs="Arial"/>
+          <w:sz w:val="28"/>
+          <w:szCs w:val="28"/>
+        </w:rPr>
+      </w:pPr>
+      <w:r>
+        <w:rPr>
+          <w:rFonts w:ascii="Arial" w:hAnsi="Arial" w:cs="Arial"/>
+          <w:b/>
+          <w:bCs/>
+          <w:sz w:val="28"/>
+          <w:szCs w:val="28"/>
+        </w:rPr>
+        <w:lastRenderedPageBreak/>
+        <w:t>Cliente:</w:t>
+      </w:r>
+      <w:r>
+        <w:rPr>
+          <w:rFonts w:ascii="Arial" w:hAnsi="Arial" w:cs="Arial"/>
+          <w:sz w:val="28"/>
+          <w:szCs w:val="28"/>
+        </w:rPr>
         <w:t xml:space="preserve"> </w:t>
       </w:r>
       <w:r>
@@ -333,7 +410,100 @@
           <w:sz w:val="28"/>
           <w:szCs w:val="28"/>
         </w:rPr>
-        <w:t>¿Cuáles serían esas funciones?</w:t>
+        <w:t>(Ríe) Sí, claro, se entiende. Bueno, opino que el estilo que propone es el indicado. Uno simple que no genere tantas distracciones. Lo que sí</w:t>
+      </w:r>
+      <w:r>
+        <w:rPr>
+          <w:rFonts w:ascii="Arial" w:hAnsi="Arial" w:cs="Arial"/>
+          <w:sz w:val="28"/>
+          <w:szCs w:val="28"/>
+        </w:rPr>
+        <w:t>, me gustaría ver a todos los controladores con bordes redondeados, pienso que hace que los programas se vean bastante modernos.</w:t>
+      </w:r>
+    </w:p>
+    <w:p>
+      <w:pPr>
+        <w:rPr>
+          <w:rFonts w:ascii="Arial" w:hAnsi="Arial" w:cs="Arial"/>
+          <w:sz w:val="28"/>
+          <w:szCs w:val="28"/>
+        </w:rPr>
+      </w:pPr>
+      <w:r>
+        <w:rPr>
+          <w:rFonts w:ascii="Arial" w:hAnsi="Arial" w:cs="Arial"/>
+          <w:sz w:val="28"/>
+          <w:szCs w:val="28"/>
+        </w:rPr>
+        <w:t>Si nos vamos al lado de la funcionalidad, los requisitos siguen siendo los mismos</w:t>
+      </w:r>
+      <w:r>
+        <w:rPr>
+          <w:rFonts w:ascii="Arial" w:hAnsi="Arial" w:cs="Arial"/>
+          <w:sz w:val="28"/>
+          <w:szCs w:val="28"/>
+        </w:rPr>
+        <w:t>,</w:t>
+      </w:r>
+      <w:r>
+        <w:rPr>
+          <w:rFonts w:ascii="Arial" w:hAnsi="Arial" w:cs="Arial"/>
+          <w:sz w:val="28"/>
+          <w:szCs w:val="28"/>
+        </w:rPr>
+        <w:t xml:space="preserve"> pero al personal de despacho de alumnos le parecería ideal si agregara la funcionalidad de agregar datos a los comboBoxes de curso, división, especialidad y materia por si en algún futuro añaden más de estos al colegio.</w:t>
+      </w:r>
+      <w:r>
+        <w:rPr>
+          <w:rFonts w:ascii="Arial" w:hAnsi="Arial" w:cs="Arial"/>
+          <w:sz w:val="28"/>
+          <w:szCs w:val="28"/>
+        </w:rPr>
+        <w:t xml:space="preserve"> También quisiera que se reproduzca algún sonido de confirmación cuando salen los mensajes de alumno agregado o borrado.</w:t>
+      </w:r>
+      <w:r>
+        <w:rPr>
+          <w:rFonts w:ascii="Arial" w:hAnsi="Arial" w:cs="Arial"/>
+          <w:sz w:val="28"/>
+          <w:szCs w:val="28"/>
+        </w:rPr>
+        <w:t xml:space="preserve"> Obviamente estos cambios serían remunerados acorde a las horas dedicadas para implementarlos.</w:t>
+      </w:r>
+    </w:p>
+    <w:p>
+      <w:r>
+        <w:rPr>
+          <w:rFonts w:ascii="Arial" w:hAnsi="Arial" w:cs="Arial"/>
+          <w:b/>
+          <w:bCs/>
+          <w:sz w:val="28"/>
+          <w:szCs w:val="28"/>
+        </w:rPr>
+        <w:t>Programador:</w:t>
+      </w:r>
+      <w:r>
+        <w:rPr>
+          <w:rFonts w:ascii="Arial" w:hAnsi="Arial" w:cs="Arial"/>
+          <w:sz w:val="28"/>
+          <w:szCs w:val="28"/>
+        </w:rPr>
+        <w:t xml:space="preserve"> </w:t>
+      </w:r>
+      <w:r>
+        <w:rPr>
+          <w:rFonts w:ascii="Arial" w:hAnsi="Arial" w:cs="Arial"/>
+          <w:sz w:val="28"/>
+          <w:szCs w:val="28"/>
+        </w:rPr>
+        <w:t xml:space="preserve">Muy bien, </w:t>
+      </w:r>
+      <w:r>
+        <w:rPr>
+          <w:rFonts w:ascii="Arial" w:hAnsi="Arial" w:cs="Arial"/>
+          <w:sz w:val="28"/>
+          <w:szCs w:val="28"/>
+        </w:rPr>
+        <w:t>esto tampoco parece que vaya a dificultar mucho el desarrollo en el mejor de los casos. ¿Tiene alguna otra pauta, funcionalidad nueva o dato nuevo que quiera añadir?</w:t>
       </w:r>
     </w:p>
     <w:p>
@@ -368,16 +538,7 @@
           <w:sz w:val="28"/>
           <w:szCs w:val="28"/>
         </w:rPr>
-        <w:t xml:space="preserve">Lo que piden mayormente es una opción para agregar elementos a los comboboxes, con la intención de agregar nuevas </w:t>
-      </w:r>
-      <w:r>
-        <w:rPr>
-          <w:rFonts w:ascii="Arial" w:hAnsi="Arial" w:cs="Arial"/>
-          <w:sz w:val="28"/>
-          <w:szCs w:val="28"/>
-        </w:rPr>
-        <w:lastRenderedPageBreak/>
-        <w:t>divisiones o especialidades en caso de ser necesario. También la posibilidad de poder imprimir los datos de un alumno.</w:t>
+        <w:t>Por el momento no, hasta ver el primer diseño de la aplicación.</w:t>
       </w:r>
     </w:p>
     <w:p>
@@ -405,7 +566,7 @@
           <w:sz w:val="28"/>
           <w:szCs w:val="28"/>
         </w:rPr>
-        <w:t>Ah, bien. No son funcionalidades difíciles de agregar. Aún así no puedo asegurar que pueda tenerlas listas para el 15 de noviembre.</w:t>
+        <w:t>Entonces con eso quedaría la entrevista. Muchas gracias por su tiempo nuevamente y que tenga una buena tarde</w:t>
       </w:r>
     </w:p>
     <w:p>
@@ -440,73 +601,21 @@
           <w:sz w:val="28"/>
           <w:szCs w:val="28"/>
         </w:rPr>
-        <w:t>Sí, sí, no hay problema con eso. No son funciones prioritarias ahora mismo.</w:t>
-      </w:r>
-    </w:p>
-    <w:p>
-      <w:r>
-        <w:rPr>
-          <w:rFonts w:ascii="Arial" w:hAnsi="Arial" w:cs="Arial"/>
-          <w:b/>
-          <w:bCs/>
-          <w:sz w:val="28"/>
-          <w:szCs w:val="28"/>
-        </w:rPr>
-        <w:t>Programador:</w:t>
-      </w:r>
-      <w:r>
-        <w:rPr>
-          <w:rFonts w:ascii="Arial" w:hAnsi="Arial" w:cs="Arial"/>
-          <w:sz w:val="28"/>
-          <w:szCs w:val="28"/>
-        </w:rPr>
-        <w:t xml:space="preserve"> </w:t>
-      </w:r>
-      <w:r>
-        <w:rPr>
-          <w:rFonts w:ascii="Arial" w:hAnsi="Arial" w:cs="Arial"/>
-          <w:sz w:val="28"/>
-          <w:szCs w:val="28"/>
-        </w:rPr>
-        <w:t>Con esto concluiría la segunda entrevista, solo</w:t>
+        <w:t>No, gracias a usted. Nos vemos la próxima.</w:t>
+      </w:r>
+    </w:p>
+    <w:p>
+      <w:r>
+        <w:rPr>
+          <w:rFonts w:ascii="Arial" w:hAnsi="Arial" w:cs="Arial"/>
+          <w:sz w:val="28"/>
+          <w:szCs w:val="28"/>
+        </w:rPr>
+        <w:t>Fin de entrevista</w:t>
       </w:r>
       <w:bookmarkStart w:id="0" w:name="_GoBack"/>
       <w:bookmarkEnd w:id="0"/>
     </w:p>
-    <w:p>
-      <w:r>
-        <w:rPr>
-          <w:rFonts w:ascii="Arial" w:hAnsi="Arial" w:cs="Arial"/>
-          <w:b/>
-          <w:bCs/>
-          <w:sz w:val="28"/>
-          <w:szCs w:val="28"/>
-        </w:rPr>
-        <w:t>Cliente:</w:t>
-      </w:r>
-      <w:r>
-        <w:rPr>
-          <w:rFonts w:ascii="Arial" w:hAnsi="Arial" w:cs="Arial"/>
-          <w:sz w:val="28"/>
-          <w:szCs w:val="28"/>
-        </w:rPr>
-        <w:t xml:space="preserve"> </w:t>
-      </w:r>
-    </w:p>
-    <w:p/>
-    <w:p/>
-    <w:p/>
-    <w:p/>
-    <w:p>
-      <w:pPr>
-        <w:rPr>
-          <w:rFonts w:ascii="Arial" w:hAnsi="Arial" w:cs="Arial"/>
-          <w:sz w:val="28"/>
-          <w:szCs w:val="28"/>
-        </w:rPr>
-      </w:pPr>
-    </w:p>
-    <w:p/>
     <w:sectPr>
       <w:pgSz w:w="12240" w:h="15840"/>
       <w:pgMar w:top="1417" w:right="1701" w:bottom="1417" w:left="1701" w:header="708" w:footer="708" w:gutter="0"/>

</xml_diff>

<commit_message>
Terminando la entrevista de la fase de análisis
</commit_message>
<xml_diff>
--- a/Archivos trabajo integrador/Entrevista fase de análisis.docx
+++ b/Archivos trabajo integrador/Entrevista fase de análisis.docx
@@ -337,7 +337,39 @@
           <w:sz w:val="28"/>
           <w:szCs w:val="28"/>
         </w:rPr>
-        <w:t>casi toda la información que queremos almacenar. Es por eso que quisiera que agregara un par de campos más a la tabla de datos de alumnos y otro para la tabla de tutores. Para la de alumnos pido que agregue los campos de nacionalidad y materias adeudadas. Y para la tabla de tutores solo el campo de nacionalidad.</w:t>
+        <w:t>casi toda la información que queremos almacenar. Es por eso que quisiera que agregara un par d</w:t>
+      </w:r>
+      <w:r>
+        <w:rPr>
+          <w:rFonts w:ascii="Arial" w:hAnsi="Arial" w:cs="Arial"/>
+          <w:sz w:val="28"/>
+          <w:szCs w:val="28"/>
+        </w:rPr>
+        <w:t>e</w:t>
+      </w:r>
+      <w:r>
+        <w:rPr>
+          <w:rFonts w:ascii="Arial" w:hAnsi="Arial" w:cs="Arial"/>
+          <w:sz w:val="28"/>
+          <w:szCs w:val="28"/>
+        </w:rPr>
+        <w:t xml:space="preserve"> campos más a la tabla de datos de alumnos y otro</w:t>
+      </w:r>
+      <w:r>
+        <w:rPr>
+          <w:rFonts w:ascii="Arial" w:hAnsi="Arial" w:cs="Arial"/>
+          <w:sz w:val="28"/>
+          <w:szCs w:val="28"/>
+        </w:rPr>
+        <w:t>s dos</w:t>
+      </w:r>
+      <w:r>
+        <w:rPr>
+          <w:rFonts w:ascii="Arial" w:hAnsi="Arial" w:cs="Arial"/>
+          <w:sz w:val="28"/>
+          <w:szCs w:val="28"/>
+        </w:rPr>
+        <w:t xml:space="preserve"> para la tabla de tutores. Para la de alumnos pido que agregue los campos de nacionalidad y materias adeudadas. Y para la tabla de tutores solo el campo de nacionalidad.</w:t>
       </w:r>
     </w:p>
     <w:p>
@@ -374,7 +406,25 @@
           <w:sz w:val="28"/>
           <w:szCs w:val="28"/>
         </w:rPr>
-        <w:t>Quiero aclarar que la interfaz es solo un prototipo y no representa el producto final, solo quiero dar una idea de como quiero que sea el estilo final.</w:t>
+        <w:t xml:space="preserve">Quiero aclarar que la interfaz es solo un prototipo y no representa el producto final, solo quiero dar una idea de </w:t>
+      </w:r>
+      <w:r>
+        <w:rPr>
+          <w:rFonts w:ascii="Arial" w:hAnsi="Arial" w:cs="Arial"/>
+          <w:sz w:val="28"/>
+          <w:szCs w:val="28"/>
+        </w:rPr>
+        <w:t>cómo</w:t>
+      </w:r>
+      <w:bookmarkStart w:id="0" w:name="_GoBack"/>
+      <w:bookmarkEnd w:id="0"/>
+      <w:r>
+        <w:rPr>
+          <w:rFonts w:ascii="Arial" w:hAnsi="Arial" w:cs="Arial"/>
+          <w:sz w:val="28"/>
+          <w:szCs w:val="28"/>
+        </w:rPr>
+        <w:t xml:space="preserve"> quiero que sea el estilo final.</w:t>
       </w:r>
     </w:p>
     <w:p>
@@ -402,15 +452,7 @@
           <w:sz w:val="28"/>
           <w:szCs w:val="28"/>
         </w:rPr>
-        <w:t xml:space="preserve"> </w:t>
-      </w:r>
-      <w:r>
-        <w:rPr>
-          <w:rFonts w:ascii="Arial" w:hAnsi="Arial" w:cs="Arial"/>
-          <w:sz w:val="28"/>
-          <w:szCs w:val="28"/>
-        </w:rPr>
-        <w:t>(Ríe) Sí, claro, se entiende. Bueno, opino que el estilo que propone es el indicado. Uno simple que no genere tantas distracciones. Lo que sí</w:t>
+        <w:t xml:space="preserve"> (Ríe) Sí, claro, se entiende. Bueno, opino que el estilo que propone es el indicado. Uno simple que no genere tantas distracciones. Lo que sí</w:t>
       </w:r>
       <w:r>
         <w:rPr>
@@ -451,7 +493,25 @@
           <w:sz w:val="28"/>
           <w:szCs w:val="28"/>
         </w:rPr>
-        <w:t xml:space="preserve"> pero al personal de despacho de alumnos le parecería ideal si agregara la funcionalidad de agregar datos a los comboBoxes de curso, división, especialidad y materia por si en algún futuro añaden más de estos al colegio.</w:t>
+        <w:t xml:space="preserve"> pero al personal de despacho de alumnos le parecería ideal si agregara la funcionalidad de agregar datos a los </w:t>
+      </w:r>
+      <w:proofErr w:type="spellStart"/>
+      <w:r>
+        <w:rPr>
+          <w:rFonts w:ascii="Arial" w:hAnsi="Arial" w:cs="Arial"/>
+          <w:sz w:val="28"/>
+          <w:szCs w:val="28"/>
+        </w:rPr>
+        <w:t>comboBoxes</w:t>
+      </w:r>
+      <w:proofErr w:type="spellEnd"/>
+      <w:r>
+        <w:rPr>
+          <w:rFonts w:ascii="Arial" w:hAnsi="Arial" w:cs="Arial"/>
+          <w:sz w:val="28"/>
+          <w:szCs w:val="28"/>
+        </w:rPr>
+        <w:t xml:space="preserve"> de curso, división, especialidad y materia por si en algún futuro añaden más de estos al colegio.</w:t>
       </w:r>
       <w:r>
         <w:rPr>
@@ -487,15 +547,7 @@
           <w:sz w:val="28"/>
           <w:szCs w:val="28"/>
         </w:rPr>
-        <w:t xml:space="preserve"> </w:t>
-      </w:r>
-      <w:r>
-        <w:rPr>
-          <w:rFonts w:ascii="Arial" w:hAnsi="Arial" w:cs="Arial"/>
-          <w:sz w:val="28"/>
-          <w:szCs w:val="28"/>
-        </w:rPr>
-        <w:t xml:space="preserve">Muy bien, </w:t>
+        <w:t xml:space="preserve"> Muy bien, </w:t>
       </w:r>
       <w:r>
         <w:rPr>
@@ -558,15 +610,7 @@
           <w:sz w:val="28"/>
           <w:szCs w:val="28"/>
         </w:rPr>
-        <w:t xml:space="preserve"> </w:t>
-      </w:r>
-      <w:r>
-        <w:rPr>
-          <w:rFonts w:ascii="Arial" w:hAnsi="Arial" w:cs="Arial"/>
-          <w:sz w:val="28"/>
-          <w:szCs w:val="28"/>
-        </w:rPr>
-        <w:t>Entonces con eso quedaría la entrevista. Muchas gracias por su tiempo nuevamente y que tenga una buena tarde</w:t>
+        <w:t xml:space="preserve"> Entonces con eso quedaría la entrevista. Muchas gracias por su tiempo nuevamente y que tenga una buena tarde</w:t>
       </w:r>
     </w:p>
     <w:p>
@@ -593,15 +637,7 @@
           <w:sz w:val="28"/>
           <w:szCs w:val="28"/>
         </w:rPr>
-        <w:t xml:space="preserve"> </w:t>
-      </w:r>
-      <w:r>
-        <w:rPr>
-          <w:rFonts w:ascii="Arial" w:hAnsi="Arial" w:cs="Arial"/>
-          <w:sz w:val="28"/>
-          <w:szCs w:val="28"/>
-        </w:rPr>
-        <w:t>No, gracias a usted. Nos vemos la próxima.</w:t>
+        <w:t xml:space="preserve"> No, gracias a usted. Nos vemos la próxima.</w:t>
       </w:r>
     </w:p>
     <w:p>
@@ -613,8 +649,6 @@
         </w:rPr>
         <w:t>Fin de entrevista</w:t>
       </w:r>
-      <w:bookmarkStart w:id="0" w:name="_GoBack"/>
-      <w:bookmarkEnd w:id="0"/>
     </w:p>
     <w:sectPr>
       <w:pgSz w:w="12240" w:h="15840"/>

</xml_diff>